<commit_message>
Update Fireball - Production Plans.docx
</commit_message>
<xml_diff>
--- a/Documents/Fireball - Production Plans.docx
+++ b/Documents/Fireball - Production Plans.docx
@@ -7718,8 +7718,19 @@
           <w:sz w:val="24"/>
           <w:szCs w:val="24"/>
         </w:rPr>
-        <w:t xml:space="preserve"> GAME PROJECT</w:t>
-      </w:r>
+        <w:t xml:space="preserve"> </w:t>
+      </w:r>
+      <w:r>
+        <w:rPr>
+          <w:b/>
+          <w:bCs/>
+          <w:sz w:val="24"/>
+          <w:szCs w:val="24"/>
+        </w:rPr>
+        <w:t>LEVEL</w:t>
+      </w:r>
+      <w:bookmarkStart w:id="17" w:name="_GoBack"/>
+      <w:bookmarkEnd w:id="17"/>
     </w:p>
     <w:p>
       <w:pPr>
@@ -8402,8 +8413,6 @@
         </w:rPr>
         <w:t>Discussed changes to arena and ultimately decided to remove 3 out of the 4 arenas to solely focus on 1 arena</w:t>
       </w:r>
-      <w:bookmarkStart w:id="17" w:name="_GoBack"/>
-      <w:bookmarkEnd w:id="17"/>
     </w:p>
     <w:p>
       <w:pPr>

</xml_diff>